<commit_message>
fix bug file js
</commit_message>
<xml_diff>
--- a/Báo cáo JS.docx
+++ b/Báo cáo JS.docx
@@ -5113,8 +5113,6 @@
       <w:r>
         <w:t xml:space="preserve"> </w:t>
       </w:r>
-      <w:bookmarkStart w:id="0" w:name="_GoBack"/>
-      <w:bookmarkEnd w:id="0"/>
     </w:p>
     <w:p>
       <w:r>
@@ -5211,7 +5209,517 @@
       </w:r>
     </w:p>
     <w:p/>
-    <w:p/>
+    <w:p>
+      <w:r>
+        <w:br w:type="page"/>
+      </w:r>
+    </w:p>
+    <w:p>
+      <w:pPr>
+        <w:rPr>
+          <w:b/>
+          <w:sz w:val="32"/>
+          <w:szCs w:val="32"/>
+        </w:rPr>
+      </w:pPr>
+      <w:r>
+        <w:rPr>
+          <w:b/>
+          <w:sz w:val="32"/>
+          <w:szCs w:val="32"/>
+        </w:rPr>
+        <w:lastRenderedPageBreak/>
+        <w:t>Bổ xung</w:t>
+      </w:r>
+    </w:p>
+    <w:p>
+      <w:pPr>
+        <w:rPr>
+          <w:b/>
+        </w:rPr>
+      </w:pPr>
+      <w:r>
+        <w:rPr>
+          <w:b/>
+          <w:szCs w:val="28"/>
+        </w:rPr>
+        <w:t>1. IIFE</w:t>
+      </w:r>
+      <w:r>
+        <w:rPr>
+          <w:b/>
+        </w:rPr>
+        <w:t xml:space="preserve">: </w:t>
+      </w:r>
+      <w:r>
+        <w:t>Immediately Invoked Function Expression</w:t>
+      </w:r>
+    </w:p>
+    <w:p>
+      <w:r>
+        <w:t>- Là function expression đc gọi ngay lập tức</w:t>
+      </w:r>
+    </w:p>
+    <w:p>
+      <w:pPr>
+        <w:rPr>
+          <w:color w:val="0070C0"/>
+        </w:rPr>
+      </w:pPr>
+      <w:r>
+        <w:rPr>
+          <w:color w:val="0070C0"/>
+        </w:rPr>
+        <w:t>(function</w:t>
+      </w:r>
+      <w:proofErr w:type="gramStart"/>
+      <w:r>
+        <w:rPr>
+          <w:color w:val="0070C0"/>
+        </w:rPr>
+        <w:t>(){</w:t>
+      </w:r>
+      <w:proofErr w:type="gramEnd"/>
+      <w:r>
+        <w:rPr>
+          <w:color w:val="0070C0"/>
+        </w:rPr>
+        <w:t>code}</w:t>
+      </w:r>
+      <w:r>
+        <w:rPr>
+          <w:color w:val="0070C0"/>
+        </w:rPr>
+        <w:t>)</w:t>
+      </w:r>
+      <w:r>
+        <w:rPr>
+          <w:color w:val="0070C0"/>
+        </w:rPr>
+        <w:t>()</w:t>
+      </w:r>
+    </w:p>
+    <w:p>
+      <w:r>
+        <w:t>+ dùng dấ</w:t>
+      </w:r>
+      <w:r>
+        <w:t>u</w:t>
+      </w:r>
+      <w:r>
+        <w:t>; trước IIFE</w:t>
+      </w:r>
+    </w:p>
+    <w:p>
+      <w:r>
+        <w:t>+ là hàm private</w:t>
+      </w:r>
+      <w:r>
+        <w:t>: có tính đóng gói, thông qua các phương thức public để truy cập</w:t>
+      </w:r>
+    </w:p>
+    <w:p>
+      <w:r>
+        <w:rPr>
+          <w:b/>
+        </w:rPr>
+        <w:t xml:space="preserve">2. Scope: </w:t>
+      </w:r>
+      <w:r>
+        <w:t>phạm vi</w:t>
+      </w:r>
+    </w:p>
+    <w:p>
+      <w:r>
+        <w:t>- global: toàn cầu</w:t>
+      </w:r>
+    </w:p>
+    <w:p>
+      <w:r>
+        <w:t xml:space="preserve">- code block: khối </w:t>
+      </w:r>
+      <w:proofErr w:type="gramStart"/>
+      <w:r>
+        <w:t>mã{</w:t>
+      </w:r>
+      <w:proofErr w:type="gramEnd"/>
+      <w:r>
+        <w:t>} (let, const)</w:t>
+      </w:r>
+    </w:p>
+    <w:p>
+      <w:r>
+        <w:t>- local scope: hàm (var, function)</w:t>
+      </w:r>
+    </w:p>
+    <w:p>
+      <w:r>
+        <w:t>+ Khi gọi mỗi hàm luôn có 1 phạm vi mới đ</w:t>
+      </w:r>
+      <w:r>
+        <w:t>c</w:t>
+      </w:r>
+      <w:r>
+        <w:t xml:space="preserve"> tạo ra</w:t>
+      </w:r>
+    </w:p>
+    <w:p>
+      <w:r>
+        <w:t>+ Các hàm có thể truy cập các biến đc khai báo trong phạm vi của nó và bên ngoài nó</w:t>
+      </w:r>
+    </w:p>
+    <w:p>
+      <w:pPr>
+        <w:rPr>
+          <w:b/>
+        </w:rPr>
+      </w:pPr>
+      <w:r>
+        <w:rPr>
+          <w:b/>
+        </w:rPr>
+        <w:t>3. Closure</w:t>
+      </w:r>
+    </w:p>
+    <w:p>
+      <w:r>
+        <w:t>- Là hàm có thể ghi nhớ nơi nó đc tạo ra và truy cập đc biến ở bên ngoài phạm vi của nó</w:t>
+      </w:r>
+    </w:p>
+    <w:p>
+      <w:r>
+        <w:t>- Ứng dụng private trong OOP</w:t>
+      </w:r>
+    </w:p>
+    <w:p>
+      <w:r>
+        <w:t>- Biến đc tham chiếu trong closure sẽ k đc xóa khỏi bộ nhớ khi hàm cha thực thi xog.</w:t>
+      </w:r>
+    </w:p>
+    <w:p>
+      <w:pPr>
+        <w:rPr>
+          <w:b/>
+        </w:rPr>
+      </w:pPr>
+      <w:r>
+        <w:rPr>
+          <w:b/>
+        </w:rPr>
+        <w:t xml:space="preserve">4. Hoisting </w:t>
+      </w:r>
+    </w:p>
+    <w:p>
+      <w:r>
+        <w:t>- Đưa khai báo biến lên trên đầu phạm vi của chúng</w:t>
+      </w:r>
+    </w:p>
+    <w:p>
+      <w:r>
+        <w:t>+ Với var, fun</w:t>
+      </w:r>
+      <w:r>
+        <w:t>ction declaration</w:t>
+      </w:r>
+      <w:r>
+        <w:t xml:space="preserve"> </w:t>
+      </w:r>
+      <w:r>
+        <w:t>(</w:t>
+      </w:r>
+      <w:r>
+        <w:t>function tênF)</w:t>
+      </w:r>
+    </w:p>
+    <w:p>
+      <w:pPr>
+        <w:ind w:left="720"/>
+      </w:pPr>
+      <w:r>
+        <w:t>hoist và khởi tạo giá trị là undefined</w:t>
+      </w:r>
+    </w:p>
+    <w:p>
+      <w:r>
+        <w:t xml:space="preserve">+ Với let, const: </w:t>
+      </w:r>
+    </w:p>
+    <w:p>
+      <w:pPr>
+        <w:ind w:left="720"/>
+      </w:pPr>
+      <w:r>
+        <w:t>hoist nhưng k đc tạo giá trị và đc đưa vào ‘Template Dead hoisted’</w:t>
+      </w:r>
+    </w:p>
+    <w:p>
+      <w:pPr>
+        <w:rPr>
+          <w:b/>
+        </w:rPr>
+      </w:pPr>
+      <w:r>
+        <w:rPr>
+          <w:b/>
+        </w:rPr>
+        <w:t>5. Strict mode</w:t>
+      </w:r>
+      <w:r>
+        <w:rPr>
+          <w:b/>
+        </w:rPr>
+        <w:t xml:space="preserve">: </w:t>
+      </w:r>
+      <w:r>
+        <w:t>chế độ nghiêm ngặt</w:t>
+      </w:r>
+    </w:p>
+    <w:p>
+      <w:r>
+        <w:t>+ Cách sd:</w:t>
+      </w:r>
+    </w:p>
+    <w:p>
+      <w:r>
+        <w:t xml:space="preserve">- Thêm </w:t>
+      </w:r>
+      <w:r>
+        <w:rPr>
+          <w:color w:val="0070C0"/>
+        </w:rPr>
+        <w:t>‘use strict’</w:t>
+      </w:r>
+      <w:r>
+        <w:t>: vào đầu file js, sau thẻ mở &lt;script&gt;, or đầu phạm vi hàm.</w:t>
+      </w:r>
+    </w:p>
+    <w:p>
+      <w:r>
+        <w:lastRenderedPageBreak/>
+        <w:t xml:space="preserve">+ Đặc trưng: </w:t>
+      </w:r>
+    </w:p>
+    <w:p>
+      <w:r>
+        <w:t xml:space="preserve">- Báo lỗi khi gán lại giá trị cho thuộc tính có </w:t>
+      </w:r>
+      <w:r>
+        <w:rPr>
+          <w:color w:val="0070C0"/>
+        </w:rPr>
+        <w:t>wri</w:t>
+      </w:r>
+      <w:r>
+        <w:rPr>
+          <w:color w:val="0070C0"/>
+        </w:rPr>
+        <w:t>t</w:t>
+      </w:r>
+      <w:r>
+        <w:rPr>
+          <w:color w:val="0070C0"/>
+        </w:rPr>
+        <w:t>able: false</w:t>
+      </w:r>
+      <w:r>
+        <w:rPr>
+          <w:color w:val="0070C0"/>
+        </w:rPr>
+        <w:t xml:space="preserve"> </w:t>
+      </w:r>
+      <w:r>
+        <w:t xml:space="preserve">(k đc </w:t>
+      </w:r>
+      <w:r>
+        <w:t>sửa)</w:t>
+      </w:r>
+    </w:p>
+    <w:p>
+      <w:r>
+        <w:t>- Báo lỗi khi hàm có tham số trùng tên</w:t>
+      </w:r>
+    </w:p>
+    <w:p>
+      <w:r>
+        <w:t>- Khai báo hàm trog code block thì sẽ thuộc phạm vi của code block</w:t>
+      </w:r>
+    </w:p>
+    <w:p>
+      <w:r>
+        <w:t>- k đặt tên hàm, tên biến bằng từ khóa</w:t>
+      </w:r>
+    </w:p>
+    <w:p>
+      <w:pPr>
+        <w:rPr>
+          <w:b/>
+        </w:rPr>
+      </w:pPr>
+      <w:r>
+        <w:rPr>
+          <w:b/>
+        </w:rPr>
+        <w:t>6. Value type</w:t>
+      </w:r>
+      <w:r>
+        <w:rPr>
+          <w:b/>
+        </w:rPr>
+        <w:t>s</w:t>
+      </w:r>
+      <w:r>
+        <w:rPr>
+          <w:b/>
+        </w:rPr>
+        <w:t xml:space="preserve"> &amp; Reference type</w:t>
+      </w:r>
+      <w:r>
+        <w:rPr>
+          <w:b/>
+        </w:rPr>
+        <w:t>s</w:t>
+      </w:r>
+    </w:p>
+    <w:p>
+      <w:pPr>
+        <w:pStyle w:val="ListParagraph"/>
+        <w:numPr>
+          <w:ilvl w:val="0"/>
+          <w:numId w:val="28"/>
+        </w:numPr>
+        <w:rPr>
+          <w:i/>
+        </w:rPr>
+      </w:pPr>
+      <w:r>
+        <w:rPr>
+          <w:b/>
+          <w:i/>
+        </w:rPr>
+        <w:t>Value type</w:t>
+      </w:r>
+      <w:r>
+        <w:rPr>
+          <w:b/>
+          <w:i/>
+        </w:rPr>
+        <w:t>s</w:t>
+      </w:r>
+      <w:r>
+        <w:rPr>
+          <w:b/>
+          <w:i/>
+        </w:rPr>
+        <w:t>:</w:t>
+      </w:r>
+      <w:r>
+        <w:t xml:space="preserve"> tham trị</w:t>
+      </w:r>
+    </w:p>
+    <w:p>
+      <w:r>
+        <w:t>- Là kiểu dl nguyên thủy: string, number, Boolean, bigInt, symbol, undefined, null</w:t>
+      </w:r>
+    </w:p>
+    <w:p>
+      <w:r>
+        <w:rPr>
+          <w:color w:val="0070C0"/>
+        </w:rPr>
+        <w:t xml:space="preserve">let a=1; </w:t>
+      </w:r>
+      <w:r>
+        <w:t>Khi 1 biến đc tạo, cấp 1 ô nhớ, lưu giá trị vào ô nhớ</w:t>
+      </w:r>
+    </w:p>
+    <w:p>
+      <w:pPr>
+        <w:pStyle w:val="ListParagraph"/>
+        <w:numPr>
+          <w:ilvl w:val="0"/>
+          <w:numId w:val="29"/>
+        </w:numPr>
+        <w:rPr>
+          <w:i/>
+        </w:rPr>
+      </w:pPr>
+      <w:r>
+        <w:rPr>
+          <w:b/>
+          <w:i/>
+        </w:rPr>
+        <w:t>Reference types</w:t>
+      </w:r>
+      <w:r>
+        <w:rPr>
+          <w:b/>
+          <w:i/>
+        </w:rPr>
+        <w:t xml:space="preserve">: </w:t>
+      </w:r>
+      <w:r>
+        <w:t>tham chiếu</w:t>
+      </w:r>
+    </w:p>
+    <w:p>
+      <w:r>
+        <w:t>- Là object, array, function</w:t>
+      </w:r>
+    </w:p>
+    <w:p>
+      <w:r>
+        <w:rPr>
+          <w:color w:val="0070C0"/>
+        </w:rPr>
+        <w:t>const a=</w:t>
+      </w:r>
+      <w:r>
+        <w:rPr>
+          <w:color w:val="0070C0"/>
+        </w:rPr>
+        <w:t xml:space="preserve"> </w:t>
+      </w:r>
+      <w:r>
+        <w:rPr>
+          <w:color w:val="0070C0"/>
+        </w:rPr>
+        <w:t>{…</w:t>
+      </w:r>
+      <w:r>
+        <w:rPr>
+          <w:color w:val="0070C0"/>
+        </w:rPr>
+        <w:t xml:space="preserve">}; </w:t>
+      </w:r>
+      <w:r>
+        <w:t>Khi 1 biến đc tạo, cấp 1 ô nhớ, lưu obj vào ô nhớ, trả về địa chỉ đã lưu và gán cho biến a.</w:t>
+      </w:r>
+    </w:p>
+    <w:p>
+      <w:pPr>
+        <w:rPr>
+          <w:color w:val="0070C0"/>
+        </w:rPr>
+      </w:pPr>
+      <w:r>
+        <w:t>- Mỗi Obj đc lưu trữ tại 1 vùng nhớ khác nhau</w:t>
+      </w:r>
+      <w:bookmarkStart w:id="0" w:name="_GoBack"/>
+      <w:bookmarkEnd w:id="0"/>
+    </w:p>
+    <w:p>
+      <w:r>
+        <w:t xml:space="preserve">- </w:t>
+      </w:r>
+      <w:r>
+        <w:t>1 biến đc gán cho 1 đối tượng: là lưu trữ địa chỉ của đối tượng trong bộ nhớ, nói cách khác là 1 tham chiếu tới nó.</w:t>
+      </w:r>
+    </w:p>
+    <w:p>
+      <w:r>
+        <w:t>- Khi 1 biến đối tượng đc sao chép, tham chiếu sẽ đc sao chép, nhưng bản thân đối tượng thì k</w:t>
+      </w:r>
+    </w:p>
     <w:sectPr>
       <w:type w:val="continuous"/>
       <w:pgSz w:w="11907" w:h="16840" w:code="9"/>
@@ -6244,6 +6752,119 @@
     </w:lvl>
   </w:abstractNum>
   <w:abstractNum w:abstractNumId="9" w15:restartNumberingAfterBreak="0">
+    <w:nsid w:val="32977F07"/>
+    <w:multiLevelType w:val="hybridMultilevel"/>
+    <w:tmpl w:val="1922B19A"/>
+    <w:lvl w:ilvl="0" w:tplc="04090009">
+      <w:start w:val="1"/>
+      <w:numFmt w:val="bullet"/>
+      <w:lvlText w:val=""/>
+      <w:lvlJc w:val="left"/>
+      <w:pPr>
+        <w:ind w:left="720" w:hanging="360"/>
+      </w:pPr>
+      <w:rPr>
+        <w:rFonts w:ascii="Wingdings" w:hAnsi="Wingdings" w:hint="default"/>
+      </w:rPr>
+    </w:lvl>
+    <w:lvl w:ilvl="1" w:tplc="04090003" w:tentative="1">
+      <w:start w:val="1"/>
+      <w:numFmt w:val="bullet"/>
+      <w:lvlText w:val="o"/>
+      <w:lvlJc w:val="left"/>
+      <w:pPr>
+        <w:ind w:left="1440" w:hanging="360"/>
+      </w:pPr>
+      <w:rPr>
+        <w:rFonts w:ascii="Courier New" w:hAnsi="Courier New" w:cs="Courier New" w:hint="default"/>
+      </w:rPr>
+    </w:lvl>
+    <w:lvl w:ilvl="2" w:tplc="04090005" w:tentative="1">
+      <w:start w:val="1"/>
+      <w:numFmt w:val="bullet"/>
+      <w:lvlText w:val=""/>
+      <w:lvlJc w:val="left"/>
+      <w:pPr>
+        <w:ind w:left="2160" w:hanging="360"/>
+      </w:pPr>
+      <w:rPr>
+        <w:rFonts w:ascii="Wingdings" w:hAnsi="Wingdings" w:hint="default"/>
+      </w:rPr>
+    </w:lvl>
+    <w:lvl w:ilvl="3" w:tplc="04090001" w:tentative="1">
+      <w:start w:val="1"/>
+      <w:numFmt w:val="bullet"/>
+      <w:lvlText w:val=""/>
+      <w:lvlJc w:val="left"/>
+      <w:pPr>
+        <w:ind w:left="2880" w:hanging="360"/>
+      </w:pPr>
+      <w:rPr>
+        <w:rFonts w:ascii="Symbol" w:hAnsi="Symbol" w:hint="default"/>
+      </w:rPr>
+    </w:lvl>
+    <w:lvl w:ilvl="4" w:tplc="04090003" w:tentative="1">
+      <w:start w:val="1"/>
+      <w:numFmt w:val="bullet"/>
+      <w:lvlText w:val="o"/>
+      <w:lvlJc w:val="left"/>
+      <w:pPr>
+        <w:ind w:left="3600" w:hanging="360"/>
+      </w:pPr>
+      <w:rPr>
+        <w:rFonts w:ascii="Courier New" w:hAnsi="Courier New" w:cs="Courier New" w:hint="default"/>
+      </w:rPr>
+    </w:lvl>
+    <w:lvl w:ilvl="5" w:tplc="04090005" w:tentative="1">
+      <w:start w:val="1"/>
+      <w:numFmt w:val="bullet"/>
+      <w:lvlText w:val=""/>
+      <w:lvlJc w:val="left"/>
+      <w:pPr>
+        <w:ind w:left="4320" w:hanging="360"/>
+      </w:pPr>
+      <w:rPr>
+        <w:rFonts w:ascii="Wingdings" w:hAnsi="Wingdings" w:hint="default"/>
+      </w:rPr>
+    </w:lvl>
+    <w:lvl w:ilvl="6" w:tplc="04090001" w:tentative="1">
+      <w:start w:val="1"/>
+      <w:numFmt w:val="bullet"/>
+      <w:lvlText w:val=""/>
+      <w:lvlJc w:val="left"/>
+      <w:pPr>
+        <w:ind w:left="5040" w:hanging="360"/>
+      </w:pPr>
+      <w:rPr>
+        <w:rFonts w:ascii="Symbol" w:hAnsi="Symbol" w:hint="default"/>
+      </w:rPr>
+    </w:lvl>
+    <w:lvl w:ilvl="7" w:tplc="04090003" w:tentative="1">
+      <w:start w:val="1"/>
+      <w:numFmt w:val="bullet"/>
+      <w:lvlText w:val="o"/>
+      <w:lvlJc w:val="left"/>
+      <w:pPr>
+        <w:ind w:left="5760" w:hanging="360"/>
+      </w:pPr>
+      <w:rPr>
+        <w:rFonts w:ascii="Courier New" w:hAnsi="Courier New" w:cs="Courier New" w:hint="default"/>
+      </w:rPr>
+    </w:lvl>
+    <w:lvl w:ilvl="8" w:tplc="04090005" w:tentative="1">
+      <w:start w:val="1"/>
+      <w:numFmt w:val="bullet"/>
+      <w:lvlText w:val=""/>
+      <w:lvlJc w:val="left"/>
+      <w:pPr>
+        <w:ind w:left="6480" w:hanging="360"/>
+      </w:pPr>
+      <w:rPr>
+        <w:rFonts w:ascii="Wingdings" w:hAnsi="Wingdings" w:hint="default"/>
+      </w:rPr>
+    </w:lvl>
+  </w:abstractNum>
+  <w:abstractNum w:abstractNumId="10" w15:restartNumberingAfterBreak="0">
     <w:nsid w:val="3C850097"/>
     <w:multiLevelType w:val="hybridMultilevel"/>
     <w:tmpl w:val="83B40FEC"/>
@@ -6356,7 +6977,7 @@
       </w:rPr>
     </w:lvl>
   </w:abstractNum>
-  <w:abstractNum w:abstractNumId="10" w15:restartNumberingAfterBreak="0">
+  <w:abstractNum w:abstractNumId="11" w15:restartNumberingAfterBreak="0">
     <w:nsid w:val="3E1F5B40"/>
     <w:multiLevelType w:val="hybridMultilevel"/>
     <w:tmpl w:val="F1084FAA"/>
@@ -6469,7 +7090,7 @@
       </w:rPr>
     </w:lvl>
   </w:abstractNum>
-  <w:abstractNum w:abstractNumId="11" w15:restartNumberingAfterBreak="0">
+  <w:abstractNum w:abstractNumId="12" w15:restartNumberingAfterBreak="0">
     <w:nsid w:val="3EE33F05"/>
     <w:multiLevelType w:val="hybridMultilevel"/>
     <w:tmpl w:val="61DEDCC6"/>
@@ -6560,7 +7181,7 @@
       </w:pPr>
     </w:lvl>
   </w:abstractNum>
-  <w:abstractNum w:abstractNumId="12" w15:restartNumberingAfterBreak="0">
+  <w:abstractNum w:abstractNumId="13" w15:restartNumberingAfterBreak="0">
     <w:nsid w:val="3F8D3EC9"/>
     <w:multiLevelType w:val="hybridMultilevel"/>
     <w:tmpl w:val="AA364E06"/>
@@ -6673,7 +7294,7 @@
       </w:rPr>
     </w:lvl>
   </w:abstractNum>
-  <w:abstractNum w:abstractNumId="13" w15:restartNumberingAfterBreak="0">
+  <w:abstractNum w:abstractNumId="14" w15:restartNumberingAfterBreak="0">
     <w:nsid w:val="401B0C9B"/>
     <w:multiLevelType w:val="hybridMultilevel"/>
     <w:tmpl w:val="933AB608"/>
@@ -6786,7 +7407,7 @@
       </w:rPr>
     </w:lvl>
   </w:abstractNum>
-  <w:abstractNum w:abstractNumId="14" w15:restartNumberingAfterBreak="0">
+  <w:abstractNum w:abstractNumId="15" w15:restartNumberingAfterBreak="0">
     <w:nsid w:val="40FF404B"/>
     <w:multiLevelType w:val="hybridMultilevel"/>
     <w:tmpl w:val="740C5FA2"/>
@@ -6899,7 +7520,7 @@
       </w:rPr>
     </w:lvl>
   </w:abstractNum>
-  <w:abstractNum w:abstractNumId="15" w15:restartNumberingAfterBreak="0">
+  <w:abstractNum w:abstractNumId="16" w15:restartNumberingAfterBreak="0">
     <w:nsid w:val="489E228F"/>
     <w:multiLevelType w:val="hybridMultilevel"/>
     <w:tmpl w:val="05168318"/>
@@ -7012,7 +7633,7 @@
       </w:rPr>
     </w:lvl>
   </w:abstractNum>
-  <w:abstractNum w:abstractNumId="16" w15:restartNumberingAfterBreak="0">
+  <w:abstractNum w:abstractNumId="17" w15:restartNumberingAfterBreak="0">
     <w:nsid w:val="4BF9522C"/>
     <w:multiLevelType w:val="hybridMultilevel"/>
     <w:tmpl w:val="55BA3D36"/>
@@ -7125,7 +7746,7 @@
       </w:rPr>
     </w:lvl>
   </w:abstractNum>
-  <w:abstractNum w:abstractNumId="17" w15:restartNumberingAfterBreak="0">
+  <w:abstractNum w:abstractNumId="18" w15:restartNumberingAfterBreak="0">
     <w:nsid w:val="4CAD42A5"/>
     <w:multiLevelType w:val="hybridMultilevel"/>
     <w:tmpl w:val="BC1AE32A"/>
@@ -7238,7 +7859,7 @@
       </w:rPr>
     </w:lvl>
   </w:abstractNum>
-  <w:abstractNum w:abstractNumId="18" w15:restartNumberingAfterBreak="0">
+  <w:abstractNum w:abstractNumId="19" w15:restartNumberingAfterBreak="0">
     <w:nsid w:val="51D106C7"/>
     <w:multiLevelType w:val="hybridMultilevel"/>
     <w:tmpl w:val="749AA9DC"/>
@@ -7351,7 +7972,7 @@
       </w:rPr>
     </w:lvl>
   </w:abstractNum>
-  <w:abstractNum w:abstractNumId="19" w15:restartNumberingAfterBreak="0">
+  <w:abstractNum w:abstractNumId="20" w15:restartNumberingAfterBreak="0">
     <w:nsid w:val="56973700"/>
     <w:multiLevelType w:val="hybridMultilevel"/>
     <w:tmpl w:val="4FCCCE12"/>
@@ -7464,7 +8085,7 @@
       </w:rPr>
     </w:lvl>
   </w:abstractNum>
-  <w:abstractNum w:abstractNumId="20" w15:restartNumberingAfterBreak="0">
+  <w:abstractNum w:abstractNumId="21" w15:restartNumberingAfterBreak="0">
     <w:nsid w:val="57692969"/>
     <w:multiLevelType w:val="hybridMultilevel"/>
     <w:tmpl w:val="DB026456"/>
@@ -7577,7 +8198,120 @@
       </w:rPr>
     </w:lvl>
   </w:abstractNum>
-  <w:abstractNum w:abstractNumId="21" w15:restartNumberingAfterBreak="0">
+  <w:abstractNum w:abstractNumId="22" w15:restartNumberingAfterBreak="0">
+    <w:nsid w:val="6BA912B9"/>
+    <w:multiLevelType w:val="hybridMultilevel"/>
+    <w:tmpl w:val="F594DBF6"/>
+    <w:lvl w:ilvl="0" w:tplc="04090009">
+      <w:start w:val="1"/>
+      <w:numFmt w:val="bullet"/>
+      <w:lvlText w:val=""/>
+      <w:lvlJc w:val="left"/>
+      <w:pPr>
+        <w:ind w:left="720" w:hanging="360"/>
+      </w:pPr>
+      <w:rPr>
+        <w:rFonts w:ascii="Wingdings" w:hAnsi="Wingdings" w:hint="default"/>
+      </w:rPr>
+    </w:lvl>
+    <w:lvl w:ilvl="1" w:tplc="04090003" w:tentative="1">
+      <w:start w:val="1"/>
+      <w:numFmt w:val="bullet"/>
+      <w:lvlText w:val="o"/>
+      <w:lvlJc w:val="left"/>
+      <w:pPr>
+        <w:ind w:left="1440" w:hanging="360"/>
+      </w:pPr>
+      <w:rPr>
+        <w:rFonts w:ascii="Courier New" w:hAnsi="Courier New" w:cs="Courier New" w:hint="default"/>
+      </w:rPr>
+    </w:lvl>
+    <w:lvl w:ilvl="2" w:tplc="04090005" w:tentative="1">
+      <w:start w:val="1"/>
+      <w:numFmt w:val="bullet"/>
+      <w:lvlText w:val=""/>
+      <w:lvlJc w:val="left"/>
+      <w:pPr>
+        <w:ind w:left="2160" w:hanging="360"/>
+      </w:pPr>
+      <w:rPr>
+        <w:rFonts w:ascii="Wingdings" w:hAnsi="Wingdings" w:hint="default"/>
+      </w:rPr>
+    </w:lvl>
+    <w:lvl w:ilvl="3" w:tplc="04090001" w:tentative="1">
+      <w:start w:val="1"/>
+      <w:numFmt w:val="bullet"/>
+      <w:lvlText w:val=""/>
+      <w:lvlJc w:val="left"/>
+      <w:pPr>
+        <w:ind w:left="2880" w:hanging="360"/>
+      </w:pPr>
+      <w:rPr>
+        <w:rFonts w:ascii="Symbol" w:hAnsi="Symbol" w:hint="default"/>
+      </w:rPr>
+    </w:lvl>
+    <w:lvl w:ilvl="4" w:tplc="04090003" w:tentative="1">
+      <w:start w:val="1"/>
+      <w:numFmt w:val="bullet"/>
+      <w:lvlText w:val="o"/>
+      <w:lvlJc w:val="left"/>
+      <w:pPr>
+        <w:ind w:left="3600" w:hanging="360"/>
+      </w:pPr>
+      <w:rPr>
+        <w:rFonts w:ascii="Courier New" w:hAnsi="Courier New" w:cs="Courier New" w:hint="default"/>
+      </w:rPr>
+    </w:lvl>
+    <w:lvl w:ilvl="5" w:tplc="04090005" w:tentative="1">
+      <w:start w:val="1"/>
+      <w:numFmt w:val="bullet"/>
+      <w:lvlText w:val=""/>
+      <w:lvlJc w:val="left"/>
+      <w:pPr>
+        <w:ind w:left="4320" w:hanging="360"/>
+      </w:pPr>
+      <w:rPr>
+        <w:rFonts w:ascii="Wingdings" w:hAnsi="Wingdings" w:hint="default"/>
+      </w:rPr>
+    </w:lvl>
+    <w:lvl w:ilvl="6" w:tplc="04090001" w:tentative="1">
+      <w:start w:val="1"/>
+      <w:numFmt w:val="bullet"/>
+      <w:lvlText w:val=""/>
+      <w:lvlJc w:val="left"/>
+      <w:pPr>
+        <w:ind w:left="5040" w:hanging="360"/>
+      </w:pPr>
+      <w:rPr>
+        <w:rFonts w:ascii="Symbol" w:hAnsi="Symbol" w:hint="default"/>
+      </w:rPr>
+    </w:lvl>
+    <w:lvl w:ilvl="7" w:tplc="04090003" w:tentative="1">
+      <w:start w:val="1"/>
+      <w:numFmt w:val="bullet"/>
+      <w:lvlText w:val="o"/>
+      <w:lvlJc w:val="left"/>
+      <w:pPr>
+        <w:ind w:left="5760" w:hanging="360"/>
+      </w:pPr>
+      <w:rPr>
+        <w:rFonts w:ascii="Courier New" w:hAnsi="Courier New" w:cs="Courier New" w:hint="default"/>
+      </w:rPr>
+    </w:lvl>
+    <w:lvl w:ilvl="8" w:tplc="04090005" w:tentative="1">
+      <w:start w:val="1"/>
+      <w:numFmt w:val="bullet"/>
+      <w:lvlText w:val=""/>
+      <w:lvlJc w:val="left"/>
+      <w:pPr>
+        <w:ind w:left="6480" w:hanging="360"/>
+      </w:pPr>
+      <w:rPr>
+        <w:rFonts w:ascii="Wingdings" w:hAnsi="Wingdings" w:hint="default"/>
+      </w:rPr>
+    </w:lvl>
+  </w:abstractNum>
+  <w:abstractNum w:abstractNumId="23" w15:restartNumberingAfterBreak="0">
     <w:nsid w:val="6C2D5580"/>
     <w:multiLevelType w:val="hybridMultilevel"/>
     <w:tmpl w:val="BE4AC43C"/>
@@ -7691,10 +8425,10 @@
       </w:rPr>
     </w:lvl>
   </w:abstractNum>
-  <w:abstractNum w:abstractNumId="22" w15:restartNumberingAfterBreak="0">
+  <w:abstractNum w:abstractNumId="24" w15:restartNumberingAfterBreak="0">
     <w:nsid w:val="6FFC701F"/>
     <w:multiLevelType w:val="hybridMultilevel"/>
-    <w:tmpl w:val="362C8B5C"/>
+    <w:tmpl w:val="C8F609F0"/>
     <w:lvl w:ilvl="0" w:tplc="7FC0634A">
       <w:start w:val="6"/>
       <w:numFmt w:val="bullet"/>
@@ -7804,7 +8538,7 @@
       </w:rPr>
     </w:lvl>
   </w:abstractNum>
-  <w:abstractNum w:abstractNumId="23" w15:restartNumberingAfterBreak="0">
+  <w:abstractNum w:abstractNumId="25" w15:restartNumberingAfterBreak="0">
     <w:nsid w:val="75F04E9A"/>
     <w:multiLevelType w:val="hybridMultilevel"/>
     <w:tmpl w:val="3B04697A"/>
@@ -7917,7 +8651,7 @@
       </w:rPr>
     </w:lvl>
   </w:abstractNum>
-  <w:abstractNum w:abstractNumId="24" w15:restartNumberingAfterBreak="0">
+  <w:abstractNum w:abstractNumId="26" w15:restartNumberingAfterBreak="0">
     <w:nsid w:val="78CB6889"/>
     <w:multiLevelType w:val="hybridMultilevel"/>
     <w:tmpl w:val="15C69A92"/>
@@ -8030,7 +8764,7 @@
       </w:rPr>
     </w:lvl>
   </w:abstractNum>
-  <w:abstractNum w:abstractNumId="25" w15:restartNumberingAfterBreak="0">
+  <w:abstractNum w:abstractNumId="27" w15:restartNumberingAfterBreak="0">
     <w:nsid w:val="78EC378E"/>
     <w:multiLevelType w:val="hybridMultilevel"/>
     <w:tmpl w:val="1662050E"/>
@@ -8143,7 +8877,7 @@
       </w:rPr>
     </w:lvl>
   </w:abstractNum>
-  <w:abstractNum w:abstractNumId="26" w15:restartNumberingAfterBreak="0">
+  <w:abstractNum w:abstractNumId="28" w15:restartNumberingAfterBreak="0">
     <w:nsid w:val="7F867FF8"/>
     <w:multiLevelType w:val="hybridMultilevel"/>
     <w:tmpl w:val="2CC88364"/>
@@ -8257,7 +8991,7 @@
     </w:lvl>
   </w:abstractNum>
   <w:num w:numId="1">
-    <w:abstractNumId w:val="19"/>
+    <w:abstractNumId w:val="20"/>
   </w:num>
   <w:num w:numId="2">
     <w:abstractNumId w:val="1"/>
@@ -8266,13 +9000,13 @@
     <w:abstractNumId w:val="2"/>
   </w:num>
   <w:num w:numId="4">
-    <w:abstractNumId w:val="25"/>
+    <w:abstractNumId w:val="27"/>
   </w:num>
   <w:num w:numId="5">
-    <w:abstractNumId w:val="10"/>
+    <w:abstractNumId w:val="11"/>
   </w:num>
   <w:num w:numId="6">
-    <w:abstractNumId w:val="20"/>
+    <w:abstractNumId w:val="21"/>
   </w:num>
   <w:num w:numId="7">
     <w:abstractNumId w:val="5"/>
@@ -8281,49 +9015,49 @@
     <w:abstractNumId w:val="4"/>
   </w:num>
   <w:num w:numId="9">
-    <w:abstractNumId w:val="13"/>
+    <w:abstractNumId w:val="14"/>
   </w:num>
   <w:num w:numId="10">
-    <w:abstractNumId w:val="18"/>
+    <w:abstractNumId w:val="19"/>
   </w:num>
   <w:num w:numId="11">
-    <w:abstractNumId w:val="23"/>
+    <w:abstractNumId w:val="25"/>
   </w:num>
   <w:num w:numId="12">
-    <w:abstractNumId w:val="11"/>
+    <w:abstractNumId w:val="12"/>
   </w:num>
   <w:num w:numId="13">
-    <w:abstractNumId w:val="16"/>
+    <w:abstractNumId w:val="17"/>
   </w:num>
   <w:num w:numId="14">
-    <w:abstractNumId w:val="9"/>
+    <w:abstractNumId w:val="10"/>
   </w:num>
   <w:num w:numId="15">
     <w:abstractNumId w:val="8"/>
   </w:num>
   <w:num w:numId="16">
+    <w:abstractNumId w:val="28"/>
+  </w:num>
+  <w:num w:numId="17">
     <w:abstractNumId w:val="26"/>
   </w:num>
-  <w:num w:numId="17">
-    <w:abstractNumId w:val="24"/>
-  </w:num>
   <w:num w:numId="18">
-    <w:abstractNumId w:val="17"/>
+    <w:abstractNumId w:val="18"/>
   </w:num>
   <w:num w:numId="19">
-    <w:abstractNumId w:val="21"/>
+    <w:abstractNumId w:val="23"/>
   </w:num>
   <w:num w:numId="20">
-    <w:abstractNumId w:val="12"/>
+    <w:abstractNumId w:val="13"/>
   </w:num>
   <w:num w:numId="21">
-    <w:abstractNumId w:val="15"/>
+    <w:abstractNumId w:val="16"/>
   </w:num>
   <w:num w:numId="22">
     <w:abstractNumId w:val="3"/>
   </w:num>
   <w:num w:numId="23">
-    <w:abstractNumId w:val="14"/>
+    <w:abstractNumId w:val="15"/>
   </w:num>
   <w:num w:numId="24">
     <w:abstractNumId w:val="6"/>
@@ -8335,7 +9069,13 @@
     <w:abstractNumId w:val="0"/>
   </w:num>
   <w:num w:numId="27">
+    <w:abstractNumId w:val="24"/>
+  </w:num>
+  <w:num w:numId="28">
     <w:abstractNumId w:val="22"/>
+  </w:num>
+  <w:num w:numId="29">
+    <w:abstractNumId w:val="9"/>
   </w:num>
   <w:numIdMacAtCleanup w:val="22"/>
 </w:numbering>

</xml_diff>